<commit_message>
just a simple update
</commit_message>
<xml_diff>
--- a/Research on the topic/Technology/presentation documents.docx
+++ b/Research on the topic/Technology/presentation documents.docx
@@ -2046,20 +2046,68 @@
       </w:pPr>
     </w:p>
     <w:p>
-      <w:proofErr w:type="spellStart"/>
-      <w:r>
-        <w:t>Plugs</w:t>
-      </w:r>
-      <w:proofErr w:type="spellEnd"/>
-      <w:r>
-        <w:t>:</w:t>
-      </w:r>
-      <w:r>
-        <w:t xml:space="preserve"> </w:t>
-      </w:r>
+      <w:pPr>
+        <w:rPr>
+          <w:rFonts w:ascii="Arial" w:hAnsi="Arial" w:cs="Arial"/>
+          <w:color w:val="252525"/>
+          <w:sz w:val="21"/>
+          <w:szCs w:val="21"/>
+          <w:shd w:val="clear" w:color="auto" w:fill="FFFFFF"/>
+        </w:rPr>
+      </w:pPr>
+      <w:r>
+        <w:rPr>
+          <w:noProof/>
+          <w:lang w:eastAsia="tr-TR"/>
+        </w:rPr>
+        <w:lastRenderedPageBreak/>
+        <w:drawing>
+          <wp:inline distT="0" distB="0" distL="0" distR="0" wp14:anchorId="5C345B49" wp14:editId="44C021CF">
+            <wp:extent cx="5760720" cy="3814445"/>
+            <wp:effectExtent l="0" t="0" r="11430" b="14605"/>
+            <wp:docPr id="8" name="Chart 8"/>
+            <wp:cNvGraphicFramePr/>
+            <a:graphic xmlns:a="http://schemas.openxmlformats.org/drawingml/2006/main">
+              <a:graphicData uri="http://schemas.openxmlformats.org/drawingml/2006/chart">
+                <c:chart xmlns:c="http://schemas.openxmlformats.org/drawingml/2006/chart" xmlns:r="http://schemas.openxmlformats.org/officeDocument/2006/relationships" r:id="rId9"/>
+              </a:graphicData>
+            </a:graphic>
+          </wp:inline>
+        </w:drawing>
+      </w:r>
+      <w:bookmarkStart w:id="0" w:name="_GoBack"/>
+      <w:bookmarkEnd w:id="0"/>
     </w:p>
     <w:p>
-      <w:r>
+      <w:pPr>
+        <w:rPr>
+          <w:rFonts w:ascii="Arial" w:hAnsi="Arial" w:cs="Arial"/>
+          <w:color w:val="252525"/>
+          <w:sz w:val="21"/>
+          <w:szCs w:val="21"/>
+          <w:shd w:val="clear" w:color="auto" w:fill="FFFFFF"/>
+        </w:rPr>
+      </w:pPr>
+    </w:p>
+    <w:p>
+      <w:proofErr w:type="spellStart"/>
+      <w:r>
+        <w:t>Plugs</w:t>
+      </w:r>
+      <w:proofErr w:type="spellEnd"/>
+      <w:r>
+        <w:t>:</w:t>
+      </w:r>
+      <w:r>
+        <w:t xml:space="preserve"> </w:t>
+      </w:r>
+    </w:p>
+    <w:p>
+      <w:r>
+        <w:rPr>
+          <w:noProof/>
+          <w:lang w:eastAsia="tr-TR"/>
+        </w:rPr>
         <w:drawing>
           <wp:inline distT="0" distB="0" distL="0" distR="0" wp14:anchorId="2EE988DD" wp14:editId="5034411A">
             <wp:extent cx="4372986" cy="2311244"/>
@@ -2078,7 +2126,7 @@
                     </pic:cNvPicPr>
                   </pic:nvPicPr>
                   <pic:blipFill rotWithShape="1">
-                    <a:blip r:embed="rId9"/>
+                    <a:blip r:embed="rId10"/>
                     <a:srcRect t="12350" b="4625"/>
                     <a:stretch/>
                   </pic:blipFill>
@@ -2115,7 +2163,6 @@
     <w:p>
       <w:proofErr w:type="spellStart"/>
       <w:r>
-        <w:lastRenderedPageBreak/>
         <w:t>Battery</w:t>
       </w:r>
       <w:proofErr w:type="spellEnd"/>
@@ -2147,6 +2194,7 @@
         <w:rPr>
           <w:noProof/>
         </w:rPr>
+        <w:lastRenderedPageBreak/>
         <w:pict>
           <v:shapetype id="_x0000_t75" coordsize="21600,21600" o:spt="75" o:preferrelative="t" path="m@4@5l@4@11@9@11@9@5xe" filled="f" stroked="f">
             <v:stroke joinstyle="miter"/>
@@ -2168,7 +2216,7 @@
             <o:lock v:ext="edit" aspectratio="t"/>
           </v:shapetype>
           <v:shape id="_x0000_s1031" type="#_x0000_t75" style="position:absolute;left:0;text-align:left;margin-left:-.35pt;margin-top:10.15pt;width:453.75pt;height:259.5pt;z-index:251663360;mso-position-horizontal-relative:text;mso-position-vertical-relative:text;mso-width-relative:page;mso-height-relative:page" stroked="t" strokecolor="black [3213]">
-            <v:imagedata r:id="rId10" o:title="mercedes-battery-swap-610"/>
+            <v:imagedata r:id="rId11" o:title="mercedes-battery-swap-610"/>
             <w10:wrap type="square"/>
           </v:shape>
         </w:pict>
@@ -2360,7 +2408,7 @@
         </w:rPr>
         <w:t> </w:t>
       </w:r>
-      <w:hyperlink r:id="rId11" w:tooltip="Vehicle to grid" w:history="1">
+      <w:hyperlink r:id="rId12" w:tooltip="Vehicle to grid" w:history="1">
         <w:r>
           <w:rPr>
             <w:rFonts w:eastAsia="Times New Roman" w:cs="Arial"/>
@@ -2433,7 +2481,7 @@
         </w:rPr>
         <w:t> </w:t>
       </w:r>
-      <w:hyperlink r:id="rId12" w:tooltip="Smart grid" w:history="1">
+      <w:hyperlink r:id="rId13" w:tooltip="Smart grid" w:history="1">
         <w:r>
           <w:rPr>
             <w:rFonts w:eastAsia="Times New Roman"/>
@@ -2458,7 +2506,7 @@
         </w:rPr>
         <w:t> </w:t>
       </w:r>
-      <w:hyperlink r:id="rId13" w:tooltip="Vehicle-to-grid" w:history="1">
+      <w:hyperlink r:id="rId14" w:tooltip="Vehicle-to-grid" w:history="1">
         <w:r>
           <w:rPr>
             <w:rFonts w:eastAsia="Times New Roman"/>
@@ -2527,7 +2575,7 @@
                     </pic:cNvPicPr>
                   </pic:nvPicPr>
                   <pic:blipFill>
-                    <a:blip r:embed="rId14" cstate="print">
+                    <a:blip r:embed="rId15" cstate="print">
                       <a:extLst>
                         <a:ext uri="{28A0092B-C50C-407E-A947-70E740481C1C}">
                           <a14:useLocalDpi xmlns:a14="http://schemas.microsoft.com/office/drawing/2010/main" val="0"/>
@@ -2638,7 +2686,7 @@
                     </pic:cNvPicPr>
                   </pic:nvPicPr>
                   <pic:blipFill>
-                    <a:blip r:embed="rId15">
+                    <a:blip r:embed="rId16">
                       <a:extLst>
                         <a:ext uri="{28A0092B-C50C-407E-A947-70E740481C1C}">
                           <a14:useLocalDpi xmlns:a14="http://schemas.microsoft.com/office/drawing/2010/main" val="0"/>
@@ -2679,8 +2727,6 @@
     <w:p/>
     <w:p/>
     <w:p>
-      <w:bookmarkStart w:id="0" w:name="_GoBack"/>
-      <w:bookmarkEnd w:id="0"/>
       <w:r>
         <w:rPr>
           <w:noProof/>
@@ -2688,7 +2734,7 @@
         <w:lastRenderedPageBreak/>
         <w:pict>
           <v:shape id="_x0000_s1033" type="#_x0000_t75" style="position:absolute;margin-left:-11.6pt;margin-top:16.65pt;width:450pt;height:277.5pt;z-index:251666432;mso-position-horizontal-relative:text;mso-position-vertical-relative:text;mso-width-relative:page;mso-height-relative:page">
-            <v:imagedata r:id="rId16" o:title="Wireless-EV-Charger-3"/>
+            <v:imagedata r:id="rId17" o:title="Wireless-EV-Charger-3"/>
             <w10:wrap type="square"/>
           </v:shape>
         </w:pict>
@@ -3410,6 +3456,7 @@
   <w:style w:type="character" w:default="1" w:styleId="DefaultParagraphFont">
     <w:name w:val="Default Paragraph Font"/>
     <w:uiPriority w:val="1"/>
+    <w:semiHidden/>
     <w:unhideWhenUsed/>
   </w:style>
   <w:style w:type="table" w:default="1" w:styleId="TableNormal">
@@ -3439,6 +3486,1019 @@
     <w:rsid w:val="002A4D79"/>
   </w:style>
 </w:styles>
+</file>
+
+<file path=word/charts/chart1.xml><?xml version="1.0" encoding="utf-8"?>
+<c:chartSpace xmlns:c="http://schemas.openxmlformats.org/drawingml/2006/chart" xmlns:a="http://schemas.openxmlformats.org/drawingml/2006/main" xmlns:r="http://schemas.openxmlformats.org/officeDocument/2006/relationships">
+  <c:date1904 val="0"/>
+  <c:lang val="en-US"/>
+  <c:roundedCorners val="0"/>
+  <mc:AlternateContent xmlns:mc="http://schemas.openxmlformats.org/markup-compatibility/2006">
+    <mc:Choice xmlns:c14="http://schemas.microsoft.com/office/drawing/2007/8/2/chart" Requires="c14">
+      <c14:style val="102"/>
+    </mc:Choice>
+    <mc:Fallback>
+      <c:style val="2"/>
+    </mc:Fallback>
+  </mc:AlternateContent>
+  <c:chart>
+    <c:title>
+      <c:tx>
+        <c:rich>
+          <a:bodyPr rot="0" spcFirstLastPara="1" vertOverflow="ellipsis" vert="horz" wrap="square" anchor="ctr" anchorCtr="1"/>
+          <a:lstStyle/>
+          <a:p>
+            <a:pPr>
+              <a:defRPr sz="1400" b="1" i="0" u="none" strike="noStrike" kern="1200" cap="none" baseline="0">
+                <a:solidFill>
+                  <a:schemeClr val="lt1">
+                    <a:lumMod val="85000"/>
+                  </a:schemeClr>
+                </a:solidFill>
+                <a:latin typeface="+mn-lt"/>
+                <a:ea typeface="+mn-ea"/>
+                <a:cs typeface="+mn-cs"/>
+              </a:defRPr>
+            </a:pPr>
+            <a:r>
+              <a:rPr lang="tr-TR"/>
+              <a:t>Charging Time</a:t>
+            </a:r>
+          </a:p>
+        </c:rich>
+      </c:tx>
+      <c:overlay val="0"/>
+      <c:spPr>
+        <a:noFill/>
+        <a:ln>
+          <a:noFill/>
+        </a:ln>
+        <a:effectLst/>
+      </c:spPr>
+      <c:txPr>
+        <a:bodyPr rot="0" spcFirstLastPara="1" vertOverflow="ellipsis" vert="horz" wrap="square" anchor="ctr" anchorCtr="1"/>
+        <a:lstStyle/>
+        <a:p>
+          <a:pPr>
+            <a:defRPr sz="1400" b="1" i="0" u="none" strike="noStrike" kern="1200" cap="none" baseline="0">
+              <a:solidFill>
+                <a:schemeClr val="lt1">
+                  <a:lumMod val="85000"/>
+                </a:schemeClr>
+              </a:solidFill>
+              <a:latin typeface="+mn-lt"/>
+              <a:ea typeface="+mn-ea"/>
+              <a:cs typeface="+mn-cs"/>
+            </a:defRPr>
+          </a:pPr>
+          <a:endParaRPr lang="tr-TR"/>
+        </a:p>
+      </c:txPr>
+    </c:title>
+    <c:autoTitleDeleted val="0"/>
+    <c:plotArea>
+      <c:layout/>
+      <c:lineChart>
+        <c:grouping val="standard"/>
+        <c:varyColors val="0"/>
+        <c:ser>
+          <c:idx val="0"/>
+          <c:order val="0"/>
+          <c:tx>
+            <c:strRef>
+              <c:f>Sheet1!$B$2</c:f>
+              <c:strCache>
+                <c:ptCount val="1"/>
+                <c:pt idx="0">
+                  <c:v>Charging time for 100 km of BEV range</c:v>
+                </c:pt>
+              </c:strCache>
+            </c:strRef>
+          </c:tx>
+          <c:spPr>
+            <a:ln w="22225" cap="rnd">
+              <a:solidFill>
+                <a:schemeClr val="accent1"/>
+              </a:solidFill>
+            </a:ln>
+            <a:effectLst>
+              <a:glow rad="139700">
+                <a:schemeClr val="accent1">
+                  <a:satMod val="175000"/>
+                  <a:alpha val="14000"/>
+                </a:schemeClr>
+              </a:glow>
+            </a:effectLst>
+          </c:spPr>
+          <c:marker>
+            <c:symbol val="none"/>
+          </c:marker>
+          <c:val>
+            <c:numRef>
+              <c:f>Sheet1!$B$3:$B$9</c:f>
+              <c:numCache>
+                <c:formatCode>General</c:formatCode>
+                <c:ptCount val="7"/>
+                <c:pt idx="0">
+                  <c:v>420</c:v>
+                </c:pt>
+                <c:pt idx="1">
+                  <c:v>210</c:v>
+                </c:pt>
+                <c:pt idx="2">
+                  <c:v>150</c:v>
+                </c:pt>
+                <c:pt idx="3">
+                  <c:v>90</c:v>
+                </c:pt>
+                <c:pt idx="4">
+                  <c:v>25</c:v>
+                </c:pt>
+                <c:pt idx="5">
+                  <c:v>25</c:v>
+                </c:pt>
+                <c:pt idx="6">
+                  <c:v>10</c:v>
+                </c:pt>
+              </c:numCache>
+            </c:numRef>
+          </c:val>
+          <c:smooth val="0"/>
+        </c:ser>
+        <c:ser>
+          <c:idx val="1"/>
+          <c:order val="1"/>
+          <c:tx>
+            <c:strRef>
+              <c:f>Sheet1!$C$2</c:f>
+              <c:strCache>
+                <c:ptCount val="1"/>
+                <c:pt idx="0">
+                  <c:v>Power supply (kW)</c:v>
+                </c:pt>
+              </c:strCache>
+            </c:strRef>
+          </c:tx>
+          <c:spPr>
+            <a:ln w="22225" cap="rnd">
+              <a:solidFill>
+                <a:schemeClr val="accent2"/>
+              </a:solidFill>
+            </a:ln>
+            <a:effectLst>
+              <a:glow rad="139700">
+                <a:schemeClr val="accent2">
+                  <a:satMod val="175000"/>
+                  <a:alpha val="14000"/>
+                </a:schemeClr>
+              </a:glow>
+            </a:effectLst>
+          </c:spPr>
+          <c:marker>
+            <c:symbol val="none"/>
+          </c:marker>
+          <c:val>
+            <c:numRef>
+              <c:f>Sheet1!$C$3:$C$9</c:f>
+              <c:numCache>
+                <c:formatCode>General</c:formatCode>
+                <c:ptCount val="7"/>
+                <c:pt idx="0">
+                  <c:v>3.3</c:v>
+                </c:pt>
+                <c:pt idx="1">
+                  <c:v>7</c:v>
+                </c:pt>
+                <c:pt idx="2">
+                  <c:v>10</c:v>
+                </c:pt>
+                <c:pt idx="3">
+                  <c:v>22</c:v>
+                </c:pt>
+                <c:pt idx="4">
+                  <c:v>43</c:v>
+                </c:pt>
+                <c:pt idx="5">
+                  <c:v>50</c:v>
+                </c:pt>
+                <c:pt idx="6">
+                  <c:v>120</c:v>
+                </c:pt>
+              </c:numCache>
+            </c:numRef>
+          </c:val>
+          <c:smooth val="0"/>
+        </c:ser>
+        <c:dLbls>
+          <c:showLegendKey val="0"/>
+          <c:showVal val="0"/>
+          <c:showCatName val="0"/>
+          <c:showSerName val="0"/>
+          <c:showPercent val="0"/>
+          <c:showBubbleSize val="0"/>
+        </c:dLbls>
+        <c:smooth val="0"/>
+        <c:axId val="1812682576"/>
+        <c:axId val="1812683664"/>
+      </c:lineChart>
+      <c:catAx>
+        <c:axId val="1812682576"/>
+        <c:scaling>
+          <c:orientation val="minMax"/>
+        </c:scaling>
+        <c:delete val="0"/>
+        <c:axPos val="b"/>
+        <c:majorGridlines>
+          <c:spPr>
+            <a:ln w="9525" cap="flat" cmpd="sng" algn="ctr">
+              <a:gradFill>
+                <a:gsLst>
+                  <a:gs pos="100000">
+                    <a:schemeClr val="dk1">
+                      <a:lumMod val="75000"/>
+                      <a:lumOff val="25000"/>
+                    </a:schemeClr>
+                  </a:gs>
+                  <a:gs pos="0">
+                    <a:schemeClr val="dk1">
+                      <a:lumMod val="65000"/>
+                      <a:lumOff val="35000"/>
+                    </a:schemeClr>
+                  </a:gs>
+                </a:gsLst>
+                <a:lin ang="5400000" scaled="0"/>
+              </a:gradFill>
+              <a:round/>
+            </a:ln>
+            <a:effectLst/>
+          </c:spPr>
+        </c:majorGridlines>
+        <c:numFmt formatCode="General" sourceLinked="1"/>
+        <c:majorTickMark val="none"/>
+        <c:minorTickMark val="none"/>
+        <c:tickLblPos val="nextTo"/>
+        <c:spPr>
+          <a:noFill/>
+          <a:ln>
+            <a:noFill/>
+          </a:ln>
+          <a:effectLst/>
+        </c:spPr>
+        <c:txPr>
+          <a:bodyPr rot="-60000000" spcFirstLastPara="1" vertOverflow="ellipsis" vert="horz" wrap="square" anchor="ctr" anchorCtr="1"/>
+          <a:lstStyle/>
+          <a:p>
+            <a:pPr>
+              <a:defRPr sz="900" b="0" i="0" u="none" strike="noStrike" kern="1200" baseline="0">
+                <a:solidFill>
+                  <a:schemeClr val="lt1">
+                    <a:lumMod val="75000"/>
+                  </a:schemeClr>
+                </a:solidFill>
+                <a:latin typeface="+mn-lt"/>
+                <a:ea typeface="+mn-ea"/>
+                <a:cs typeface="+mn-cs"/>
+              </a:defRPr>
+            </a:pPr>
+            <a:endParaRPr lang="tr-TR"/>
+          </a:p>
+        </c:txPr>
+        <c:crossAx val="1812683664"/>
+        <c:crosses val="autoZero"/>
+        <c:auto val="1"/>
+        <c:lblAlgn val="ctr"/>
+        <c:lblOffset val="100"/>
+        <c:noMultiLvlLbl val="0"/>
+      </c:catAx>
+      <c:valAx>
+        <c:axId val="1812683664"/>
+        <c:scaling>
+          <c:orientation val="minMax"/>
+        </c:scaling>
+        <c:delete val="0"/>
+        <c:axPos val="l"/>
+        <c:majorGridlines>
+          <c:spPr>
+            <a:ln w="9525" cap="flat" cmpd="sng" algn="ctr">
+              <a:gradFill>
+                <a:gsLst>
+                  <a:gs pos="100000">
+                    <a:schemeClr val="dk1">
+                      <a:lumMod val="75000"/>
+                      <a:lumOff val="25000"/>
+                    </a:schemeClr>
+                  </a:gs>
+                  <a:gs pos="0">
+                    <a:schemeClr val="dk1">
+                      <a:lumMod val="65000"/>
+                      <a:lumOff val="35000"/>
+                    </a:schemeClr>
+                  </a:gs>
+                </a:gsLst>
+                <a:lin ang="5400000" scaled="0"/>
+              </a:gradFill>
+              <a:round/>
+            </a:ln>
+            <a:effectLst/>
+          </c:spPr>
+        </c:majorGridlines>
+        <c:numFmt formatCode="General" sourceLinked="1"/>
+        <c:majorTickMark val="none"/>
+        <c:minorTickMark val="none"/>
+        <c:tickLblPos val="nextTo"/>
+        <c:spPr>
+          <a:noFill/>
+          <a:ln>
+            <a:noFill/>
+          </a:ln>
+          <a:effectLst/>
+        </c:spPr>
+        <c:txPr>
+          <a:bodyPr rot="-60000000" spcFirstLastPara="1" vertOverflow="ellipsis" vert="horz" wrap="square" anchor="ctr" anchorCtr="1"/>
+          <a:lstStyle/>
+          <a:p>
+            <a:pPr>
+              <a:defRPr sz="900" b="0" i="0" u="none" strike="noStrike" kern="1200" baseline="0">
+                <a:solidFill>
+                  <a:schemeClr val="lt1">
+                    <a:lumMod val="75000"/>
+                  </a:schemeClr>
+                </a:solidFill>
+                <a:latin typeface="+mn-lt"/>
+                <a:ea typeface="+mn-ea"/>
+                <a:cs typeface="+mn-cs"/>
+              </a:defRPr>
+            </a:pPr>
+            <a:endParaRPr lang="tr-TR"/>
+          </a:p>
+        </c:txPr>
+        <c:crossAx val="1812682576"/>
+        <c:crosses val="autoZero"/>
+        <c:crossBetween val="between"/>
+      </c:valAx>
+      <c:spPr>
+        <a:noFill/>
+        <a:ln>
+          <a:noFill/>
+        </a:ln>
+        <a:effectLst/>
+      </c:spPr>
+    </c:plotArea>
+    <c:legend>
+      <c:legendPos val="t"/>
+      <c:overlay val="0"/>
+      <c:spPr>
+        <a:noFill/>
+        <a:ln>
+          <a:noFill/>
+        </a:ln>
+        <a:effectLst/>
+      </c:spPr>
+      <c:txPr>
+        <a:bodyPr rot="0" spcFirstLastPara="1" vertOverflow="ellipsis" vert="horz" wrap="square" anchor="ctr" anchorCtr="1"/>
+        <a:lstStyle/>
+        <a:p>
+          <a:pPr>
+            <a:defRPr sz="900" b="0" i="0" u="none" strike="noStrike" kern="1200" baseline="0">
+              <a:solidFill>
+                <a:schemeClr val="lt1">
+                  <a:lumMod val="75000"/>
+                </a:schemeClr>
+              </a:solidFill>
+              <a:latin typeface="+mn-lt"/>
+              <a:ea typeface="+mn-ea"/>
+              <a:cs typeface="+mn-cs"/>
+            </a:defRPr>
+          </a:pPr>
+          <a:endParaRPr lang="tr-TR"/>
+        </a:p>
+      </c:txPr>
+    </c:legend>
+    <c:plotVisOnly val="1"/>
+    <c:dispBlanksAs val="gap"/>
+    <c:showDLblsOverMax val="0"/>
+  </c:chart>
+  <c:spPr>
+    <a:solidFill>
+      <a:schemeClr val="dk1">
+        <a:lumMod val="75000"/>
+        <a:lumOff val="25000"/>
+      </a:schemeClr>
+    </a:solidFill>
+    <a:ln w="9525" cap="flat" cmpd="sng" algn="ctr">
+      <a:solidFill>
+        <a:schemeClr val="dk1">
+          <a:lumMod val="15000"/>
+          <a:lumOff val="85000"/>
+        </a:schemeClr>
+      </a:solidFill>
+      <a:round/>
+    </a:ln>
+    <a:effectLst/>
+  </c:spPr>
+  <c:txPr>
+    <a:bodyPr/>
+    <a:lstStyle/>
+    <a:p>
+      <a:pPr>
+        <a:defRPr/>
+      </a:pPr>
+      <a:endParaRPr lang="tr-TR"/>
+    </a:p>
+  </c:txPr>
+  <c:externalData r:id="rId3">
+    <c:autoUpdate val="0"/>
+  </c:externalData>
+</c:chartSpace>
+</file>
+
+<file path=word/charts/colors1.xml><?xml version="1.0" encoding="utf-8"?>
+<cs:colorStyle xmlns:cs="http://schemas.microsoft.com/office/drawing/2012/chartStyle" xmlns:a="http://schemas.openxmlformats.org/drawingml/2006/main" meth="cycle" id="10">
+  <a:schemeClr val="accent1"/>
+  <a:schemeClr val="accent2"/>
+  <a:schemeClr val="accent3"/>
+  <a:schemeClr val="accent4"/>
+  <a:schemeClr val="accent5"/>
+  <a:schemeClr val="accent6"/>
+  <cs:variation/>
+  <cs:variation>
+    <a:lumMod val="60000"/>
+  </cs:variation>
+  <cs:variation>
+    <a:lumMod val="80000"/>
+    <a:lumOff val="20000"/>
+  </cs:variation>
+  <cs:variation>
+    <a:lumMod val="80000"/>
+  </cs:variation>
+  <cs:variation>
+    <a:lumMod val="60000"/>
+    <a:lumOff val="40000"/>
+  </cs:variation>
+  <cs:variation>
+    <a:lumMod val="50000"/>
+  </cs:variation>
+  <cs:variation>
+    <a:lumMod val="70000"/>
+    <a:lumOff val="30000"/>
+  </cs:variation>
+  <cs:variation>
+    <a:lumMod val="70000"/>
+  </cs:variation>
+  <cs:variation>
+    <a:lumMod val="50000"/>
+    <a:lumOff val="50000"/>
+  </cs:variation>
+</cs:colorStyle>
+</file>
+
+<file path=word/charts/style1.xml><?xml version="1.0" encoding="utf-8"?>
+<cs:chartStyle xmlns:cs="http://schemas.microsoft.com/office/drawing/2012/chartStyle" xmlns:a="http://schemas.openxmlformats.org/drawingml/2006/main" id="236">
+  <cs:axisTitle>
+    <cs:lnRef idx="0"/>
+    <cs:fillRef idx="0"/>
+    <cs:effectRef idx="0"/>
+    <cs:fontRef idx="minor">
+      <a:schemeClr val="lt1">
+        <a:lumMod val="75000"/>
+      </a:schemeClr>
+    </cs:fontRef>
+    <cs:defRPr sz="900" b="1" kern="1200"/>
+  </cs:axisTitle>
+  <cs:categoryAxis>
+    <cs:lnRef idx="0"/>
+    <cs:fillRef idx="0"/>
+    <cs:effectRef idx="0"/>
+    <cs:fontRef idx="minor">
+      <a:schemeClr val="lt1">
+        <a:lumMod val="75000"/>
+      </a:schemeClr>
+    </cs:fontRef>
+    <cs:defRPr sz="900" kern="1200"/>
+  </cs:categoryAxis>
+  <cs:chartArea>
+    <cs:lnRef idx="0"/>
+    <cs:fillRef idx="0"/>
+    <cs:effectRef idx="0"/>
+    <cs:fontRef idx="minor">
+      <a:schemeClr val="dk1"/>
+    </cs:fontRef>
+    <cs:spPr>
+      <a:solidFill>
+        <a:schemeClr val="dk1">
+          <a:lumMod val="75000"/>
+          <a:lumOff val="25000"/>
+        </a:schemeClr>
+      </a:solidFill>
+      <a:ln w="9525" cap="flat" cmpd="sng" algn="ctr">
+        <a:solidFill>
+          <a:schemeClr val="dk1">
+            <a:lumMod val="15000"/>
+            <a:lumOff val="85000"/>
+          </a:schemeClr>
+        </a:solidFill>
+        <a:round/>
+      </a:ln>
+    </cs:spPr>
+    <cs:defRPr sz="900" kern="1200"/>
+  </cs:chartArea>
+  <cs:dataLabel>
+    <cs:lnRef idx="0"/>
+    <cs:fillRef idx="0"/>
+    <cs:effectRef idx="0"/>
+    <cs:fontRef idx="minor">
+      <a:schemeClr val="lt1">
+        <a:lumMod val="75000"/>
+      </a:schemeClr>
+    </cs:fontRef>
+    <cs:defRPr sz="900" kern="1200"/>
+  </cs:dataLabel>
+  <cs:dataLabelCallout>
+    <cs:lnRef idx="0"/>
+    <cs:fillRef idx="0"/>
+    <cs:effectRef idx="0"/>
+    <cs:fontRef idx="minor">
+      <a:schemeClr val="lt1">
+        <a:lumMod val="15000"/>
+        <a:lumOff val="85000"/>
+      </a:schemeClr>
+    </cs:fontRef>
+    <cs:spPr>
+      <a:solidFill>
+        <a:schemeClr val="dk1">
+          <a:lumMod val="65000"/>
+          <a:lumOff val="35000"/>
+        </a:schemeClr>
+      </a:solidFill>
+    </cs:spPr>
+    <cs:defRPr sz="900" kern="1200"/>
+    <cs:bodyPr rot="0" spcFirstLastPara="1" vertOverflow="clip" horzOverflow="clip" vert="horz" wrap="square" lIns="36576" tIns="18288" rIns="36576" bIns="18288" anchor="ctr" anchorCtr="1">
+      <a:spAutoFit/>
+    </cs:bodyPr>
+  </cs:dataLabelCallout>
+  <cs:dataPoint>
+    <cs:lnRef idx="0">
+      <cs:styleClr val="auto"/>
+    </cs:lnRef>
+    <cs:fillRef idx="0"/>
+    <cs:effectRef idx="0">
+      <cs:styleClr val="auto"/>
+    </cs:effectRef>
+    <cs:fontRef idx="minor">
+      <a:schemeClr val="dk1"/>
+    </cs:fontRef>
+    <cs:spPr>
+      <a:ln w="9525" cap="flat" cmpd="sng" algn="ctr">
+        <a:solidFill>
+          <a:schemeClr val="phClr"/>
+        </a:solidFill>
+        <a:miter lim="800000"/>
+      </a:ln>
+      <a:effectLst>
+        <a:glow rad="63500">
+          <a:schemeClr val="phClr">
+            <a:satMod val="175000"/>
+            <a:alpha val="25000"/>
+          </a:schemeClr>
+        </a:glow>
+      </a:effectLst>
+    </cs:spPr>
+  </cs:dataPoint>
+  <cs:dataPoint3D>
+    <cs:lnRef idx="0">
+      <cs:styleClr val="auto"/>
+    </cs:lnRef>
+    <cs:fillRef idx="0">
+      <cs:styleClr val="auto"/>
+    </cs:fillRef>
+    <cs:effectRef idx="0">
+      <cs:styleClr val="auto"/>
+    </cs:effectRef>
+    <cs:fontRef idx="minor">
+      <a:schemeClr val="dk1"/>
+    </cs:fontRef>
+    <cs:spPr>
+      <a:ln w="9525" cap="flat" cmpd="sng" algn="ctr">
+        <a:solidFill>
+          <a:schemeClr val="phClr"/>
+        </a:solidFill>
+        <a:miter lim="800000"/>
+      </a:ln>
+      <a:effectLst>
+        <a:glow rad="63500">
+          <a:schemeClr val="phClr">
+            <a:satMod val="175000"/>
+            <a:alpha val="25000"/>
+          </a:schemeClr>
+        </a:glow>
+      </a:effectLst>
+    </cs:spPr>
+  </cs:dataPoint3D>
+  <cs:dataPointLine>
+    <cs:lnRef idx="0">
+      <cs:styleClr val="auto"/>
+    </cs:lnRef>
+    <cs:fillRef idx="0">
+      <cs:styleClr val="auto"/>
+    </cs:fillRef>
+    <cs:effectRef idx="0">
+      <cs:styleClr val="auto"/>
+    </cs:effectRef>
+    <cs:fontRef idx="minor">
+      <a:schemeClr val="dk1"/>
+    </cs:fontRef>
+    <cs:spPr>
+      <a:ln w="22225" cap="rnd">
+        <a:solidFill>
+          <a:schemeClr val="phClr"/>
+        </a:solidFill>
+      </a:ln>
+      <a:effectLst>
+        <a:glow rad="139700">
+          <a:schemeClr val="phClr">
+            <a:satMod val="175000"/>
+            <a:alpha val="14000"/>
+          </a:schemeClr>
+        </a:glow>
+      </a:effectLst>
+    </cs:spPr>
+  </cs:dataPointLine>
+  <cs:dataPointMarker>
+    <cs:lnRef idx="0">
+      <cs:styleClr val="auto"/>
+    </cs:lnRef>
+    <cs:fillRef idx="0">
+      <cs:styleClr val="auto"/>
+    </cs:fillRef>
+    <cs:effectRef idx="0">
+      <cs:styleClr val="auto"/>
+    </cs:effectRef>
+    <cs:fontRef idx="minor">
+      <a:schemeClr val="dk1"/>
+    </cs:fontRef>
+    <cs:spPr>
+      <a:solidFill>
+        <a:schemeClr val="phClr">
+          <a:lumMod val="60000"/>
+          <a:lumOff val="40000"/>
+        </a:schemeClr>
+      </a:solidFill>
+      <a:effectLst>
+        <a:glow rad="63500">
+          <a:schemeClr val="phClr">
+            <a:satMod val="175000"/>
+            <a:alpha val="25000"/>
+          </a:schemeClr>
+        </a:glow>
+      </a:effectLst>
+    </cs:spPr>
+  </cs:dataPointMarker>
+  <cs:dataPointMarkerLayout symbol="circle" size="4"/>
+  <cs:dataPointWireframe>
+    <cs:lnRef idx="0">
+      <cs:styleClr val="auto"/>
+    </cs:lnRef>
+    <cs:fillRef idx="0"/>
+    <cs:effectRef idx="0"/>
+    <cs:fontRef idx="minor">
+      <a:schemeClr val="dk1"/>
+    </cs:fontRef>
+    <cs:spPr>
+      <a:ln w="9525" cap="rnd">
+        <a:solidFill>
+          <a:schemeClr val="phClr"/>
+        </a:solidFill>
+        <a:round/>
+      </a:ln>
+    </cs:spPr>
+  </cs:dataPointWireframe>
+  <cs:dataTable>
+    <cs:lnRef idx="0"/>
+    <cs:fillRef idx="0"/>
+    <cs:effectRef idx="0"/>
+    <cs:fontRef idx="minor">
+      <a:schemeClr val="lt1">
+        <a:lumMod val="75000"/>
+      </a:schemeClr>
+    </cs:fontRef>
+    <cs:spPr>
+      <a:ln w="9525">
+        <a:solidFill>
+          <a:schemeClr val="dk1">
+            <a:lumMod val="50000"/>
+            <a:lumOff val="50000"/>
+          </a:schemeClr>
+        </a:solidFill>
+      </a:ln>
+    </cs:spPr>
+    <cs:defRPr sz="900" kern="1200"/>
+  </cs:dataTable>
+  <cs:downBar>
+    <cs:lnRef idx="0"/>
+    <cs:fillRef idx="0"/>
+    <cs:effectRef idx="0"/>
+    <cs:fontRef idx="minor">
+      <a:schemeClr val="lt1"/>
+    </cs:fontRef>
+    <cs:spPr>
+      <a:solidFill>
+        <a:schemeClr val="dk1">
+          <a:lumMod val="50000"/>
+          <a:lumOff val="50000"/>
+        </a:schemeClr>
+      </a:solidFill>
+      <a:ln w="9525">
+        <a:solidFill>
+          <a:schemeClr val="dk1">
+            <a:lumMod val="75000"/>
+          </a:schemeClr>
+        </a:solidFill>
+        <a:round/>
+      </a:ln>
+    </cs:spPr>
+  </cs:downBar>
+  <cs:dropLine>
+    <cs:lnRef idx="0"/>
+    <cs:fillRef idx="0"/>
+    <cs:effectRef idx="0"/>
+    <cs:fontRef idx="minor">
+      <a:schemeClr val="dk1"/>
+    </cs:fontRef>
+    <cs:spPr>
+      <a:ln w="9525">
+        <a:solidFill>
+          <a:schemeClr val="lt1">
+            <a:lumMod val="50000"/>
+          </a:schemeClr>
+        </a:solidFill>
+        <a:round/>
+      </a:ln>
+    </cs:spPr>
+  </cs:dropLine>
+  <cs:errorBar>
+    <cs:lnRef idx="0"/>
+    <cs:fillRef idx="0"/>
+    <cs:effectRef idx="0"/>
+    <cs:fontRef idx="minor">
+      <a:schemeClr val="dk1"/>
+    </cs:fontRef>
+    <cs:spPr>
+      <a:ln w="9525">
+        <a:solidFill>
+          <a:schemeClr val="lt1">
+            <a:lumMod val="50000"/>
+          </a:schemeClr>
+        </a:solidFill>
+        <a:round/>
+      </a:ln>
+    </cs:spPr>
+  </cs:errorBar>
+  <cs:floor>
+    <cs:lnRef idx="0"/>
+    <cs:fillRef idx="0"/>
+    <cs:effectRef idx="0"/>
+    <cs:fontRef idx="minor">
+      <a:schemeClr val="dk1"/>
+    </cs:fontRef>
+  </cs:floor>
+  <cs:gridlineMajor>
+    <cs:lnRef idx="0"/>
+    <cs:fillRef idx="0"/>
+    <cs:effectRef idx="0"/>
+    <cs:fontRef idx="minor">
+      <a:schemeClr val="dk1"/>
+    </cs:fontRef>
+    <cs:spPr>
+      <a:ln w="9525" cap="flat" cmpd="sng" algn="ctr">
+        <a:gradFill>
+          <a:gsLst>
+            <a:gs pos="100000">
+              <a:schemeClr val="dk1">
+                <a:lumMod val="75000"/>
+                <a:lumOff val="25000"/>
+              </a:schemeClr>
+            </a:gs>
+            <a:gs pos="0">
+              <a:schemeClr val="dk1">
+                <a:lumMod val="65000"/>
+                <a:lumOff val="35000"/>
+              </a:schemeClr>
+            </a:gs>
+          </a:gsLst>
+          <a:lin ang="5400000" scaled="0"/>
+        </a:gradFill>
+        <a:round/>
+      </a:ln>
+    </cs:spPr>
+  </cs:gridlineMajor>
+  <cs:gridlineMinor>
+    <cs:lnRef idx="0"/>
+    <cs:fillRef idx="0"/>
+    <cs:effectRef idx="0"/>
+    <cs:fontRef idx="minor">
+      <a:schemeClr val="dk1"/>
+    </cs:fontRef>
+    <cs:spPr>
+      <a:ln w="9525" cap="flat" cmpd="sng" algn="ctr">
+        <a:gradFill>
+          <a:gsLst>
+            <a:gs pos="100000">
+              <a:schemeClr val="dk1">
+                <a:lumMod val="75000"/>
+                <a:lumOff val="25000"/>
+                <a:alpha val="25000"/>
+              </a:schemeClr>
+            </a:gs>
+            <a:gs pos="0">
+              <a:schemeClr val="dk1">
+                <a:lumMod val="65000"/>
+                <a:lumOff val="35000"/>
+                <a:alpha val="25000"/>
+              </a:schemeClr>
+            </a:gs>
+          </a:gsLst>
+          <a:lin ang="5400000" scaled="0"/>
+        </a:gradFill>
+        <a:round/>
+      </a:ln>
+    </cs:spPr>
+  </cs:gridlineMinor>
+  <cs:hiLoLine>
+    <cs:lnRef idx="0"/>
+    <cs:fillRef idx="0"/>
+    <cs:effectRef idx="0"/>
+    <cs:fontRef idx="minor">
+      <a:schemeClr val="dk1"/>
+    </cs:fontRef>
+    <cs:spPr>
+      <a:ln w="9525">
+        <a:solidFill>
+          <a:schemeClr val="lt1">
+            <a:lumMod val="50000"/>
+          </a:schemeClr>
+        </a:solidFill>
+        <a:round/>
+      </a:ln>
+    </cs:spPr>
+  </cs:hiLoLine>
+  <cs:leaderLine>
+    <cs:lnRef idx="0"/>
+    <cs:fillRef idx="0"/>
+    <cs:effectRef idx="0"/>
+    <cs:fontRef idx="minor">
+      <a:schemeClr val="dk1"/>
+    </cs:fontRef>
+    <cs:spPr>
+      <a:ln w="9525">
+        <a:solidFill>
+          <a:schemeClr val="lt1">
+            <a:lumMod val="50000"/>
+          </a:schemeClr>
+        </a:solidFill>
+        <a:round/>
+      </a:ln>
+    </cs:spPr>
+  </cs:leaderLine>
+  <cs:legend>
+    <cs:lnRef idx="0"/>
+    <cs:fillRef idx="0"/>
+    <cs:effectRef idx="0"/>
+    <cs:fontRef idx="minor">
+      <a:schemeClr val="lt1">
+        <a:lumMod val="75000"/>
+      </a:schemeClr>
+    </cs:fontRef>
+    <cs:defRPr sz="900" kern="1200"/>
+  </cs:legend>
+  <cs:plotArea>
+    <cs:lnRef idx="0"/>
+    <cs:fillRef idx="0"/>
+    <cs:effectRef idx="0"/>
+    <cs:fontRef idx="minor">
+      <a:schemeClr val="dk1"/>
+    </cs:fontRef>
+  </cs:plotArea>
+  <cs:plotArea3D>
+    <cs:lnRef idx="0"/>
+    <cs:fillRef idx="0"/>
+    <cs:effectRef idx="0"/>
+    <cs:fontRef idx="minor">
+      <a:schemeClr val="dk1"/>
+    </cs:fontRef>
+  </cs:plotArea3D>
+  <cs:seriesAxis>
+    <cs:lnRef idx="0"/>
+    <cs:fillRef idx="0"/>
+    <cs:effectRef idx="0"/>
+    <cs:fontRef idx="minor">
+      <a:schemeClr val="lt1">
+        <a:lumMod val="75000"/>
+      </a:schemeClr>
+    </cs:fontRef>
+    <cs:defRPr sz="900" kern="1200"/>
+  </cs:seriesAxis>
+  <cs:seriesLine>
+    <cs:lnRef idx="0"/>
+    <cs:fillRef idx="0"/>
+    <cs:effectRef idx="0"/>
+    <cs:fontRef idx="minor">
+      <a:schemeClr val="dk1"/>
+    </cs:fontRef>
+    <cs:spPr>
+      <a:ln w="9525">
+        <a:solidFill>
+          <a:schemeClr val="lt1">
+            <a:lumMod val="50000"/>
+          </a:schemeClr>
+        </a:solidFill>
+        <a:round/>
+      </a:ln>
+    </cs:spPr>
+  </cs:seriesLine>
+  <cs:title>
+    <cs:lnRef idx="0"/>
+    <cs:fillRef idx="0"/>
+    <cs:effectRef idx="0"/>
+    <cs:fontRef idx="minor">
+      <a:schemeClr val="lt1">
+        <a:lumMod val="85000"/>
+      </a:schemeClr>
+    </cs:fontRef>
+    <cs:defRPr sz="1400" b="1" kern="1200" cap="none" baseline="0"/>
+  </cs:title>
+  <cs:trendline>
+    <cs:lnRef idx="0">
+      <cs:styleClr val="auto"/>
+    </cs:lnRef>
+    <cs:fillRef idx="0"/>
+    <cs:effectRef idx="0"/>
+    <cs:fontRef idx="minor">
+      <a:schemeClr val="lt1"/>
+    </cs:fontRef>
+    <cs:spPr>
+      <a:ln w="25400" cap="rnd">
+        <a:solidFill>
+          <a:schemeClr val="phClr">
+            <a:alpha val="50000"/>
+          </a:schemeClr>
+        </a:solidFill>
+      </a:ln>
+    </cs:spPr>
+  </cs:trendline>
+  <cs:trendlineLabel>
+    <cs:lnRef idx="0"/>
+    <cs:fillRef idx="0"/>
+    <cs:effectRef idx="0"/>
+    <cs:fontRef idx="minor">
+      <a:schemeClr val="lt1">
+        <a:lumMod val="75000"/>
+      </a:schemeClr>
+    </cs:fontRef>
+    <cs:defRPr sz="900" kern="1200"/>
+  </cs:trendlineLabel>
+  <cs:upBar>
+    <cs:lnRef idx="0"/>
+    <cs:fillRef idx="0"/>
+    <cs:effectRef idx="0"/>
+    <cs:fontRef idx="minor">
+      <a:schemeClr val="dk1"/>
+    </cs:fontRef>
+    <cs:spPr>
+      <a:solidFill>
+        <a:schemeClr val="lt1">
+          <a:lumMod val="85000"/>
+        </a:schemeClr>
+      </a:solidFill>
+      <a:ln w="9525">
+        <a:solidFill>
+          <a:schemeClr val="dk1">
+            <a:lumMod val="50000"/>
+          </a:schemeClr>
+        </a:solidFill>
+        <a:round/>
+      </a:ln>
+    </cs:spPr>
+  </cs:upBar>
+  <cs:valueAxis>
+    <cs:lnRef idx="0"/>
+    <cs:fillRef idx="0"/>
+    <cs:effectRef idx="0"/>
+    <cs:fontRef idx="minor">
+      <a:schemeClr val="lt1">
+        <a:lumMod val="75000"/>
+      </a:schemeClr>
+    </cs:fontRef>
+    <cs:defRPr sz="900" kern="1200"/>
+  </cs:valueAxis>
+  <cs:wall>
+    <cs:lnRef idx="0"/>
+    <cs:fillRef idx="0"/>
+    <cs:effectRef idx="0"/>
+    <cs:fontRef idx="minor">
+      <a:schemeClr val="dk1"/>
+    </cs:fontRef>
+  </cs:wall>
+</cs:chartStyle>
 </file>
 
 <file path=word/theme/theme1.xml><?xml version="1.0" encoding="utf-8"?>

</xml_diff>